<commit_message>
Started PHP script for assignment 7
</commit_message>
<xml_diff>
--- a/week7_dir/assignment_dir/assignment7_instructions.docx
+++ b/week7_dir/assignment_dir/assignment7_instructions.docx
@@ -115,9 +115,12 @@
           <w:color w:val="262626"/>
           <w:sz w:val="26"/>
           <w:szCs w:val="26"/>
+          <w:highlight w:val="yellow"/>
         </w:rPr>
         <w:t>Server-side validation of user input</w:t>
       </w:r>
+      <w:bookmarkStart w:id="0" w:name="_GoBack"/>
+      <w:bookmarkEnd w:id="0"/>
     </w:p>
     <w:p>
       <w:pPr>
@@ -456,8 +459,6 @@
         </w:rPr>
         <w:t>: You should by now have been given group usernames and passwords by your Instructor to access your group MySQL database on the Laureate Web server. Refer to the MySQL Workbench Tutorial in Week 2 for guidance. This tutorial will help you create tables and records in your database with MySQL Workbench. The tutorial advises you on how to download the necessary software. You should download this software as a matter of urgency if you have not done so already.</w:t>
       </w:r>
-      <w:bookmarkStart w:id="0" w:name="_GoBack"/>
-      <w:bookmarkEnd w:id="0"/>
     </w:p>
     <w:sectPr>
       <w:pgSz w:w="12240" w:h="15840"/>

</xml_diff>